<commit_message>
Updated SE_QA_05_DRAFT and added this week's blog post
</commit_message>
<xml_diff>
--- a/dev/20220308/SE_QA_05_DRAFT.docx
+++ b/dev/20220308/SE_QA_05_DRAFT.docx
@@ -404,7 +404,7 @@
                 <v:stroke joinstyle="miter"/>
                 <v:path gradientshapeok="t" o:connecttype="rect"/>
               </v:shapetype>
-              <v:shape id="Text Box 3" o:spid="_x0000_s1026" type="#_x0000_t202" style="position:absolute;margin-left:161.1pt;margin-top:-99.25pt;width:257.1pt;height:99.2pt;z-index:251660288;visibility:visible;mso-wrap-style:square;mso-width-percent:0;mso-height-percent:0;mso-wrap-distance-left:9pt;mso-wrap-distance-top:0;mso-wrap-distance-right:9pt;mso-wrap-distance-bottom:0;mso-position-horizontal:absolute;mso-position-horizontal-relative:left-margin-area;mso-position-vertical:absolute;mso-position-vertical-relative:bottom-margin-area;mso-width-percent:0;mso-height-percent:0;mso-width-relative:margin;mso-height-relative:margin;v-text-anchor:top" o:gfxdata="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" stroked="f">
+              <v:shape id="Text Box 3" o:spid="_x0000_s1026" type="#_x0000_t202" style="position:absolute;margin-left:161.1pt;margin-top:-99.25pt;width:257.1pt;height:99.2pt;z-index:251660288;visibility:visible;mso-wrap-style:square;mso-width-percent:0;mso-height-percent:0;mso-wrap-distance-left:9pt;mso-wrap-distance-top:0;mso-wrap-distance-right:9pt;mso-wrap-distance-bottom:0;mso-position-horizontal:absolute;mso-position-horizontal-relative:left-margin-area;mso-position-vertical:absolute;mso-position-vertical-relative:bottom-margin-area;mso-width-percent:0;mso-height-percent:0;mso-width-relative:margin;mso-height-relative:margin;v-text-anchor:top" o:gfxdata="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" stroked="f">
                 <v:textbox>
                   <w:txbxContent>
                     <w:p>
@@ -1958,6 +1958,49 @@
     </w:p>
     <w:p>
       <w:pPr>
+        <w:pStyle w:val="Heading2"/>
+        <w:rPr>
+          <w:kern w:val="28"/>
+          <w:sz w:val="28"/>
+        </w:rPr>
+      </w:pPr>
+      <w:r>
+        <w:br w:type="page"/>
+      </w:r>
+    </w:p>
+    <w:p>
+      <w:pPr>
+        <w:pStyle w:val="Heading1"/>
+      </w:pPr>
+      <w:bookmarkStart w:id="10" w:name="_Toc97635993"/>
+      <w:r>
+        <w:lastRenderedPageBreak/>
+        <w:t>Database Access</w:t>
+      </w:r>
+      <w:bookmarkEnd w:id="10"/>
+    </w:p>
+    <w:p>
+      <w:pPr>
+        <w:pStyle w:val="Heading2"/>
+      </w:pPr>
+      <w:bookmarkStart w:id="11" w:name="_Toc97635994"/>
+      <w:r>
+        <w:t>Description of the database</w:t>
+      </w:r>
+      <w:bookmarkEnd w:id="11"/>
+    </w:p>
+    <w:p>
+      <w:pPr>
+        <w:pStyle w:val="Heading2"/>
+      </w:pPr>
+      <w:bookmarkStart w:id="12" w:name="_Toc97635995"/>
+      <w:r>
+        <w:t>Database calls</w:t>
+      </w:r>
+      <w:bookmarkEnd w:id="12"/>
+    </w:p>
+    <w:p>
+      <w:pPr>
         <w:rPr>
           <w:rFonts w:ascii="Helvetica" w:hAnsi="Helvetica"/>
           <w:b/>
@@ -1972,51 +2015,6 @@
     </w:p>
     <w:p>
       <w:pPr>
-        <w:pStyle w:val="Heading1"/>
-      </w:pPr>
-      <w:bookmarkStart w:id="10" w:name="_Toc97635993"/>
-      <w:r>
-        <w:lastRenderedPageBreak/>
-        <w:t>Database Access</w:t>
-      </w:r>
-      <w:bookmarkEnd w:id="10"/>
-    </w:p>
-    <w:p>
-      <w:pPr>
-        <w:pStyle w:val="Heading2"/>
-      </w:pPr>
-      <w:bookmarkStart w:id="11" w:name="_Toc97635994"/>
-      <w:r>
-        <w:t>Description of the database</w:t>
-      </w:r>
-      <w:bookmarkEnd w:id="11"/>
-    </w:p>
-    <w:p>
-      <w:pPr>
-        <w:pStyle w:val="Heading2"/>
-      </w:pPr>
-      <w:bookmarkStart w:id="12" w:name="_Toc97635995"/>
-      <w:r>
-        <w:t>Database calls</w:t>
-      </w:r>
-      <w:bookmarkEnd w:id="12"/>
-    </w:p>
-    <w:p>
-      <w:pPr>
-        <w:rPr>
-          <w:rFonts w:ascii="Helvetica" w:hAnsi="Helvetica"/>
-          <w:b/>
-          <w:caps/>
-          <w:kern w:val="28"/>
-          <w:sz w:val="28"/>
-        </w:rPr>
-      </w:pPr>
-      <w:r>
-        <w:br w:type="page"/>
-      </w:r>
-    </w:p>
-    <w:p>
-      <w:pPr>
         <w:pStyle w:val="UnnumHeading1"/>
       </w:pPr>
       <w:bookmarkStart w:id="13" w:name="_Toc97635996"/>
@@ -2039,33 +2037,13 @@
       </w:r>
       <w:r>
         <w:tab/>
-        <w:t xml:space="preserve">Software Engineering Group Projects: </w:t>
-      </w:r>
-      <w:r>
-        <w:t xml:space="preserve">Group Project Introduction and </w:t>
-      </w:r>
-      <w:proofErr w:type="gramStart"/>
-      <w:r>
-        <w:t>Guid</w:t>
+        <w:t>Software Engineering Group Projects: Group Project Introduction and Guid</w:t>
       </w:r>
       <w:r>
         <w:t>e</w:t>
       </w:r>
       <w:r>
-        <w:t>lines</w:t>
-      </w:r>
-      <w:r>
-        <w:t xml:space="preserve">  C.W.</w:t>
-      </w:r>
-      <w:proofErr w:type="gramEnd"/>
-      <w:r>
-        <w:t xml:space="preserve"> Loftus. </w:t>
-      </w:r>
-      <w:r>
-        <w:t>2021 - 2022</w:t>
-      </w:r>
-      <w:r>
-        <w:t xml:space="preserve"> Release</w:t>
+        <w:t>lines  C.W. Loftus. 2021 - 2022 Release</w:t>
       </w:r>
     </w:p>
     <w:p>
@@ -2096,15 +2074,7 @@
       </w:r>
       <w:proofErr w:type="spellEnd"/>
       <w:r>
-        <w:t xml:space="preserve"> Requirements </w:t>
-      </w:r>
-      <w:proofErr w:type="gramStart"/>
-      <w:r>
-        <w:t>Specification  C.W.</w:t>
-      </w:r>
-      <w:proofErr w:type="gramEnd"/>
-      <w:r>
-        <w:t xml:space="preserve"> Loftus. </w:t>
+        <w:t xml:space="preserve"> Requirements Specification  C.W. Loftus. </w:t>
       </w:r>
       <w:r>
         <w:t>SE.QA.RS-CS22220</w:t>
@@ -2136,21 +2106,13 @@
         <w:tab/>
       </w:r>
       <w:r>
-        <w:t xml:space="preserve">Software Engineering Group Projects: User Interface Specification </w:t>
-      </w:r>
-      <w:proofErr w:type="gramStart"/>
-      <w:r>
-        <w:t>Standards</w:t>
+        <w:t>Software Engineering Group Projects: User Interface Specification Standards</w:t>
       </w:r>
       <w:r>
         <w:t xml:space="preserve">  </w:t>
       </w:r>
       <w:r>
-        <w:t>C.W.</w:t>
-      </w:r>
-      <w:proofErr w:type="gramEnd"/>
-      <w:r>
-        <w:t xml:space="preserve"> Loftus</w:t>
+        <w:t>C.W. Loftus</w:t>
       </w:r>
       <w:r>
         <w:t>. SE.QA.0</w:t>

</xml_diff>